<commit_message>
Tar bort onådiga, onödiga dokument
</commit_message>
<xml_diff>
--- a/Short Paper/How to distribute databases.docx
+++ b/Short Paper/How to distribute databases.docx
@@ -252,12 +252,23 @@
     <w:p>
       <w:pPr>
         <w:widowControl w:val="0"/>
+        <w:numPr>
+          <w:ilvl w:val="0"/>
+          <w:numId w:val="1"/>
+        </w:numPr>
+        <w:tabs>
+          <w:tab w:val="left" w:pos="220"/>
+          <w:tab w:val="left" w:pos="720"/>
+        </w:tabs>
         <w:autoSpaceDE w:val="0"/>
         <w:autoSpaceDN w:val="0"/>
         <w:adjustRightInd w:val="0"/>
-        <w:spacing w:after="240" w:line="300" w:lineRule="atLeast"/>
-        <w:rPr>
-          <w:rFonts w:ascii="Times" w:hAnsi="Times" w:cs="Times"/>
+        <w:spacing w:after="266" w:line="300" w:lineRule="atLeast"/>
+        <w:ind w:hanging="720"/>
+        <w:rPr>
+          <w:rFonts w:ascii="Times" w:hAnsi="Times" w:cs="Times"/>
+          <w:sz w:val="26"/>
+          <w:szCs w:val="26"/>
           <w:lang w:val="en-GB"/>
         </w:rPr>
       </w:pPr>
@@ -269,7 +280,7 @@
           <w:szCs w:val="26"/>
           <w:lang w:val="en-GB"/>
         </w:rPr>
-        <w:t>Sammanfattningen</w:t>
+        <w:t>Första</w:t>
       </w:r>
       <w:proofErr w:type="spellEnd"/>
       <w:r>
@@ -289,7 +300,7 @@
           <w:szCs w:val="26"/>
           <w:lang w:val="en-GB"/>
         </w:rPr>
-        <w:t>skrivs</w:t>
+        <w:t>meningen</w:t>
       </w:r>
       <w:proofErr w:type="spellEnd"/>
       <w:r>
@@ -309,7 +320,7 @@
           <w:szCs w:val="26"/>
           <w:lang w:val="en-GB"/>
         </w:rPr>
-        <w:t>sist</w:t>
+        <w:t>presenterar</w:t>
       </w:r>
       <w:proofErr w:type="spellEnd"/>
       <w:r>
@@ -329,7 +340,7 @@
           <w:szCs w:val="26"/>
           <w:lang w:val="en-GB"/>
         </w:rPr>
-        <w:t>och</w:t>
+        <w:t>problemet</w:t>
       </w:r>
       <w:proofErr w:type="spellEnd"/>
       <w:r>
@@ -341,1378 +352,15 @@
         </w:rPr>
         <w:t xml:space="preserve"> </w:t>
       </w:r>
-      <w:proofErr w:type="spellStart"/>
-      <w:r>
-        <w:rPr>
-          <w:rFonts w:ascii="Georgia" w:hAnsi="Georgia" w:cs="Georgia"/>
-          <w:sz w:val="26"/>
-          <w:szCs w:val="26"/>
-          <w:lang w:val="en-GB"/>
-        </w:rPr>
-        <w:t>sammanfattar</w:t>
-      </w:r>
-      <w:proofErr w:type="spellEnd"/>
-      <w:r>
-        <w:rPr>
-          <w:rFonts w:ascii="Georgia" w:hAnsi="Georgia" w:cs="Georgia"/>
-          <w:sz w:val="26"/>
-          <w:szCs w:val="26"/>
-          <w:lang w:val="en-GB"/>
-        </w:rPr>
-        <w:t xml:space="preserve"> </w:t>
-      </w:r>
-      <w:proofErr w:type="spellStart"/>
-      <w:r>
-        <w:rPr>
-          <w:rFonts w:ascii="Georgia" w:hAnsi="Georgia" w:cs="Georgia"/>
-          <w:sz w:val="26"/>
-          <w:szCs w:val="26"/>
-          <w:lang w:val="en-GB"/>
-        </w:rPr>
-        <w:t>rapportens</w:t>
-      </w:r>
-      <w:proofErr w:type="spellEnd"/>
-      <w:r>
-        <w:rPr>
-          <w:rFonts w:ascii="Georgia" w:hAnsi="Georgia" w:cs="Georgia"/>
-          <w:sz w:val="26"/>
-          <w:szCs w:val="26"/>
-          <w:lang w:val="en-GB"/>
-        </w:rPr>
-        <w:t xml:space="preserve"> </w:t>
-      </w:r>
-      <w:proofErr w:type="spellStart"/>
-      <w:r>
-        <w:rPr>
-          <w:rFonts w:ascii="Georgia" w:hAnsi="Georgia" w:cs="Georgia"/>
-          <w:sz w:val="26"/>
-          <w:szCs w:val="26"/>
-          <w:lang w:val="en-GB"/>
-        </w:rPr>
-        <w:t>innehåll</w:t>
-      </w:r>
-      <w:proofErr w:type="spellEnd"/>
-      <w:r>
-        <w:rPr>
-          <w:rFonts w:ascii="Georgia" w:hAnsi="Georgia" w:cs="Georgia"/>
-          <w:sz w:val="26"/>
-          <w:szCs w:val="26"/>
-          <w:lang w:val="en-GB"/>
-        </w:rPr>
-        <w:t xml:space="preserve"> </w:t>
-      </w:r>
-      <w:proofErr w:type="spellStart"/>
-      <w:r>
-        <w:rPr>
-          <w:rFonts w:ascii="Georgia" w:hAnsi="Georgia" w:cs="Georgia"/>
-          <w:sz w:val="26"/>
-          <w:szCs w:val="26"/>
-          <w:lang w:val="en-GB"/>
-        </w:rPr>
-        <w:t>på</w:t>
-      </w:r>
-      <w:proofErr w:type="spellEnd"/>
-      <w:r>
-        <w:rPr>
-          <w:rFonts w:ascii="Georgia" w:hAnsi="Georgia" w:cs="Georgia"/>
-          <w:sz w:val="26"/>
-          <w:szCs w:val="26"/>
-          <w:lang w:val="en-GB"/>
-        </w:rPr>
-        <w:t xml:space="preserve"> fem till </w:t>
-      </w:r>
-      <w:proofErr w:type="spellStart"/>
-      <w:r>
-        <w:rPr>
-          <w:rFonts w:ascii="Georgia" w:hAnsi="Georgia" w:cs="Georgia"/>
-          <w:sz w:val="26"/>
-          <w:szCs w:val="26"/>
-          <w:lang w:val="en-GB"/>
-        </w:rPr>
-        <w:t>tio</w:t>
-      </w:r>
-      <w:proofErr w:type="spellEnd"/>
-      <w:r>
-        <w:rPr>
-          <w:rFonts w:ascii="Georgia" w:hAnsi="Georgia" w:cs="Georgia"/>
-          <w:sz w:val="26"/>
-          <w:szCs w:val="26"/>
-          <w:lang w:val="en-GB"/>
-        </w:rPr>
-        <w:t xml:space="preserve"> </w:t>
-      </w:r>
-      <w:proofErr w:type="spellStart"/>
-      <w:r>
-        <w:rPr>
-          <w:rFonts w:ascii="Georgia" w:hAnsi="Georgia" w:cs="Georgia"/>
-          <w:sz w:val="26"/>
-          <w:szCs w:val="26"/>
-          <w:lang w:val="en-GB"/>
-        </w:rPr>
-        <w:t>rader</w:t>
-      </w:r>
-      <w:proofErr w:type="spellEnd"/>
-      <w:r>
-        <w:rPr>
-          <w:rFonts w:ascii="Georgia" w:hAnsi="Georgia" w:cs="Georgia"/>
-          <w:sz w:val="26"/>
-          <w:szCs w:val="26"/>
-          <w:lang w:val="en-GB"/>
-        </w:rPr>
-        <w:t xml:space="preserve"> </w:t>
-      </w:r>
-      <w:proofErr w:type="spellStart"/>
-      <w:r>
-        <w:rPr>
-          <w:rFonts w:ascii="Georgia" w:hAnsi="Georgia" w:cs="Georgia"/>
-          <w:sz w:val="26"/>
-          <w:szCs w:val="26"/>
-          <w:lang w:val="en-GB"/>
-        </w:rPr>
-        <w:t>samt</w:t>
-      </w:r>
-      <w:proofErr w:type="spellEnd"/>
-      <w:r>
-        <w:rPr>
-          <w:rFonts w:ascii="Georgia" w:hAnsi="Georgia" w:cs="Georgia"/>
-          <w:sz w:val="26"/>
-          <w:szCs w:val="26"/>
-          <w:lang w:val="en-GB"/>
-        </w:rPr>
-        <w:t xml:space="preserve"> </w:t>
-      </w:r>
-      <w:proofErr w:type="spellStart"/>
-      <w:r>
-        <w:rPr>
-          <w:rFonts w:ascii="Georgia" w:hAnsi="Georgia" w:cs="Georgia"/>
-          <w:sz w:val="26"/>
-          <w:szCs w:val="26"/>
-          <w:lang w:val="en-GB"/>
-        </w:rPr>
-        <w:t>ett</w:t>
-      </w:r>
-      <w:proofErr w:type="spellEnd"/>
-      <w:r>
-        <w:rPr>
-          <w:rFonts w:ascii="Georgia" w:hAnsi="Georgia" w:cs="Georgia"/>
-          <w:sz w:val="26"/>
-          <w:szCs w:val="26"/>
-          <w:lang w:val="en-GB"/>
-        </w:rPr>
-        <w:t xml:space="preserve"> </w:t>
-      </w:r>
-      <w:proofErr w:type="spellStart"/>
-      <w:r>
-        <w:rPr>
-          <w:rFonts w:ascii="Georgia" w:hAnsi="Georgia" w:cs="Georgia"/>
-          <w:sz w:val="26"/>
-          <w:szCs w:val="26"/>
-          <w:lang w:val="en-GB"/>
-        </w:rPr>
-        <w:t>antal</w:t>
-      </w:r>
-      <w:proofErr w:type="spellEnd"/>
-      <w:r>
-        <w:rPr>
-          <w:rFonts w:ascii="Georgia" w:hAnsi="Georgia" w:cs="Georgia"/>
-          <w:sz w:val="26"/>
-          <w:szCs w:val="26"/>
-          <w:lang w:val="en-GB"/>
-        </w:rPr>
-        <w:t xml:space="preserve"> </w:t>
-      </w:r>
-      <w:proofErr w:type="spellStart"/>
-      <w:r>
-        <w:rPr>
-          <w:rFonts w:ascii="Georgia" w:hAnsi="Georgia" w:cs="Georgia"/>
-          <w:sz w:val="26"/>
-          <w:szCs w:val="26"/>
-          <w:lang w:val="en-GB"/>
-        </w:rPr>
-        <w:t>nyckelord</w:t>
-      </w:r>
-      <w:proofErr w:type="spellEnd"/>
-      <w:r>
-        <w:rPr>
-          <w:rFonts w:ascii="Georgia" w:hAnsi="Georgia" w:cs="Georgia"/>
-          <w:sz w:val="26"/>
-          <w:szCs w:val="26"/>
-          <w:lang w:val="en-GB"/>
-        </w:rPr>
-        <w:t xml:space="preserve"> (</w:t>
-      </w:r>
-      <w:proofErr w:type="spellStart"/>
-      <w:r>
-        <w:rPr>
-          <w:rFonts w:ascii="Georgia" w:hAnsi="Georgia" w:cs="Georgia"/>
-          <w:sz w:val="26"/>
-          <w:szCs w:val="26"/>
-          <w:lang w:val="en-GB"/>
-        </w:rPr>
-        <w:t>högst</w:t>
-      </w:r>
-      <w:proofErr w:type="spellEnd"/>
-      <w:r>
-        <w:rPr>
-          <w:rFonts w:ascii="Georgia" w:hAnsi="Georgia" w:cs="Georgia"/>
-          <w:sz w:val="26"/>
-          <w:szCs w:val="26"/>
-          <w:lang w:val="en-GB"/>
-        </w:rPr>
-        <w:t xml:space="preserve"> </w:t>
-      </w:r>
-      <w:proofErr w:type="spellStart"/>
-      <w:r>
-        <w:rPr>
-          <w:rFonts w:ascii="Georgia" w:hAnsi="Georgia" w:cs="Georgia"/>
-          <w:sz w:val="26"/>
-          <w:szCs w:val="26"/>
-          <w:lang w:val="en-GB"/>
-        </w:rPr>
-        <w:t>tio</w:t>
-      </w:r>
-      <w:proofErr w:type="spellEnd"/>
-      <w:r>
-        <w:rPr>
-          <w:rFonts w:ascii="Georgia" w:hAnsi="Georgia" w:cs="Georgia"/>
-          <w:sz w:val="26"/>
-          <w:szCs w:val="26"/>
-          <w:lang w:val="en-GB"/>
-        </w:rPr>
-        <w:t xml:space="preserve"> </w:t>
-      </w:r>
-      <w:proofErr w:type="spellStart"/>
-      <w:r>
-        <w:rPr>
-          <w:rFonts w:ascii="Georgia" w:hAnsi="Georgia" w:cs="Georgia"/>
-          <w:sz w:val="26"/>
-          <w:szCs w:val="26"/>
-          <w:lang w:val="en-GB"/>
-        </w:rPr>
-        <w:t>stycken</w:t>
-      </w:r>
-      <w:proofErr w:type="spellEnd"/>
-      <w:r>
-        <w:rPr>
-          <w:rFonts w:ascii="Georgia" w:hAnsi="Georgia" w:cs="Georgia"/>
-          <w:sz w:val="26"/>
-          <w:szCs w:val="26"/>
-          <w:lang w:val="en-GB"/>
-        </w:rPr>
-        <w:t xml:space="preserve">). </w:t>
-      </w:r>
-      <w:proofErr w:type="spellStart"/>
-      <w:r>
-        <w:rPr>
-          <w:rFonts w:ascii="Georgia" w:hAnsi="Georgia" w:cs="Georgia"/>
-          <w:sz w:val="26"/>
-          <w:szCs w:val="26"/>
-          <w:lang w:val="en-GB"/>
-        </w:rPr>
-        <w:t>Sammanfattningen</w:t>
-      </w:r>
-      <w:proofErr w:type="spellEnd"/>
-      <w:r>
-        <w:rPr>
-          <w:rFonts w:ascii="Georgia" w:hAnsi="Georgia" w:cs="Georgia"/>
-          <w:sz w:val="26"/>
-          <w:szCs w:val="26"/>
-          <w:lang w:val="en-GB"/>
-        </w:rPr>
-        <w:t xml:space="preserve"> </w:t>
-      </w:r>
-      <w:proofErr w:type="spellStart"/>
-      <w:r>
-        <w:rPr>
-          <w:rFonts w:ascii="Georgia" w:hAnsi="Georgia" w:cs="Georgia"/>
-          <w:sz w:val="26"/>
-          <w:szCs w:val="26"/>
-          <w:lang w:val="en-GB"/>
-        </w:rPr>
-        <w:t>ska</w:t>
-      </w:r>
-      <w:proofErr w:type="spellEnd"/>
-      <w:r>
-        <w:rPr>
-          <w:rFonts w:ascii="Georgia" w:hAnsi="Georgia" w:cs="Georgia"/>
-          <w:sz w:val="26"/>
-          <w:szCs w:val="26"/>
-          <w:lang w:val="en-GB"/>
-        </w:rPr>
-        <w:t xml:space="preserve"> </w:t>
-      </w:r>
-      <w:proofErr w:type="spellStart"/>
-      <w:r>
-        <w:rPr>
-          <w:rFonts w:ascii="Georgia" w:hAnsi="Georgia" w:cs="Georgia"/>
-          <w:sz w:val="26"/>
-          <w:szCs w:val="26"/>
-          <w:lang w:val="en-GB"/>
-        </w:rPr>
-        <w:t>kortfattat</w:t>
-      </w:r>
-      <w:proofErr w:type="spellEnd"/>
-      <w:r>
-        <w:rPr>
-          <w:rFonts w:ascii="Georgia" w:hAnsi="Georgia" w:cs="Georgia"/>
-          <w:sz w:val="26"/>
-          <w:szCs w:val="26"/>
-          <w:lang w:val="en-GB"/>
-        </w:rPr>
-        <w:t xml:space="preserve"> </w:t>
-      </w:r>
-      <w:proofErr w:type="spellStart"/>
-      <w:r>
-        <w:rPr>
-          <w:rFonts w:ascii="Georgia" w:hAnsi="Georgia" w:cs="Georgia"/>
-          <w:sz w:val="26"/>
-          <w:szCs w:val="26"/>
-          <w:lang w:val="en-GB"/>
-        </w:rPr>
-        <w:t>redogöra</w:t>
-      </w:r>
-      <w:proofErr w:type="spellEnd"/>
-      <w:r>
-        <w:rPr>
-          <w:rFonts w:ascii="Georgia" w:hAnsi="Georgia" w:cs="Georgia"/>
-          <w:sz w:val="26"/>
-          <w:szCs w:val="26"/>
-          <w:lang w:val="en-GB"/>
-        </w:rPr>
-        <w:t xml:space="preserve"> </w:t>
-      </w:r>
-      <w:proofErr w:type="spellStart"/>
-      <w:r>
-        <w:rPr>
-          <w:rFonts w:ascii="Georgia" w:hAnsi="Georgia" w:cs="Georgia"/>
-          <w:sz w:val="26"/>
-          <w:szCs w:val="26"/>
-          <w:lang w:val="en-GB"/>
-        </w:rPr>
-        <w:t>för</w:t>
-      </w:r>
-      <w:proofErr w:type="spellEnd"/>
-      <w:r>
-        <w:rPr>
-          <w:rFonts w:ascii="Georgia" w:hAnsi="Georgia" w:cs="Georgia"/>
-          <w:sz w:val="26"/>
-          <w:szCs w:val="26"/>
-          <w:lang w:val="en-GB"/>
-        </w:rPr>
-        <w:t xml:space="preserve"> </w:t>
-      </w:r>
-      <w:proofErr w:type="spellStart"/>
-      <w:r>
-        <w:rPr>
-          <w:rFonts w:ascii="Georgia" w:hAnsi="Georgia" w:cs="Georgia"/>
-          <w:sz w:val="26"/>
-          <w:szCs w:val="26"/>
-          <w:lang w:val="en-GB"/>
-        </w:rPr>
-        <w:t>problemställningen</w:t>
-      </w:r>
-      <w:proofErr w:type="spellEnd"/>
-      <w:r>
-        <w:rPr>
-          <w:rFonts w:ascii="Georgia" w:hAnsi="Georgia" w:cs="Georgia"/>
-          <w:sz w:val="26"/>
-          <w:szCs w:val="26"/>
-          <w:lang w:val="en-GB"/>
-        </w:rPr>
-        <w:t xml:space="preserve"> </w:t>
-      </w:r>
-      <w:proofErr w:type="spellStart"/>
-      <w:r>
-        <w:rPr>
-          <w:rFonts w:ascii="Georgia" w:hAnsi="Georgia" w:cs="Georgia"/>
-          <w:sz w:val="26"/>
-          <w:szCs w:val="26"/>
-          <w:lang w:val="en-GB"/>
-        </w:rPr>
-        <w:t>och</w:t>
-      </w:r>
-      <w:proofErr w:type="spellEnd"/>
-      <w:r>
-        <w:rPr>
-          <w:rFonts w:ascii="Georgia" w:hAnsi="Georgia" w:cs="Georgia"/>
-          <w:sz w:val="26"/>
-          <w:szCs w:val="26"/>
-          <w:lang w:val="en-GB"/>
-        </w:rPr>
-        <w:t xml:space="preserve"> </w:t>
-      </w:r>
-      <w:proofErr w:type="spellStart"/>
-      <w:r>
-        <w:rPr>
-          <w:rFonts w:ascii="Georgia" w:hAnsi="Georgia" w:cs="Georgia"/>
-          <w:sz w:val="26"/>
-          <w:szCs w:val="26"/>
-          <w:lang w:val="en-GB"/>
-        </w:rPr>
-        <w:t>dess</w:t>
-      </w:r>
-      <w:proofErr w:type="spellEnd"/>
-      <w:r>
-        <w:rPr>
-          <w:rFonts w:ascii="Georgia" w:hAnsi="Georgia" w:cs="Georgia"/>
-          <w:sz w:val="26"/>
-          <w:szCs w:val="26"/>
-          <w:lang w:val="en-GB"/>
-        </w:rPr>
-        <w:t xml:space="preserve"> </w:t>
-      </w:r>
-      <w:proofErr w:type="spellStart"/>
-      <w:r>
-        <w:rPr>
-          <w:rFonts w:ascii="Georgia" w:hAnsi="Georgia" w:cs="Georgia"/>
-          <w:sz w:val="26"/>
-          <w:szCs w:val="26"/>
-          <w:lang w:val="en-GB"/>
-        </w:rPr>
-        <w:t>relevans</w:t>
-      </w:r>
-      <w:proofErr w:type="spellEnd"/>
-      <w:r>
-        <w:rPr>
-          <w:rFonts w:ascii="Georgia" w:hAnsi="Georgia" w:cs="Georgia"/>
-          <w:sz w:val="26"/>
-          <w:szCs w:val="26"/>
-          <w:lang w:val="en-GB"/>
-        </w:rPr>
-        <w:t xml:space="preserve">, </w:t>
-      </w:r>
-      <w:proofErr w:type="spellStart"/>
-      <w:r>
-        <w:rPr>
-          <w:rFonts w:ascii="Georgia" w:hAnsi="Georgia" w:cs="Georgia"/>
-          <w:sz w:val="26"/>
-          <w:szCs w:val="26"/>
-          <w:lang w:val="en-GB"/>
-        </w:rPr>
-        <w:t>lösningen</w:t>
-      </w:r>
-      <w:proofErr w:type="spellEnd"/>
-      <w:r>
-        <w:rPr>
-          <w:rFonts w:ascii="Georgia" w:hAnsi="Georgia" w:cs="Georgia"/>
-          <w:sz w:val="26"/>
-          <w:szCs w:val="26"/>
-          <w:lang w:val="en-GB"/>
-        </w:rPr>
-        <w:t xml:space="preserve"> </w:t>
-      </w:r>
-      <w:proofErr w:type="spellStart"/>
-      <w:r>
-        <w:rPr>
-          <w:rFonts w:ascii="Georgia" w:hAnsi="Georgia" w:cs="Georgia"/>
-          <w:sz w:val="26"/>
-          <w:szCs w:val="26"/>
-          <w:lang w:val="en-GB"/>
-        </w:rPr>
-        <w:t>och</w:t>
-      </w:r>
-      <w:proofErr w:type="spellEnd"/>
-      <w:r>
-        <w:rPr>
-          <w:rFonts w:ascii="Georgia" w:hAnsi="Georgia" w:cs="Georgia"/>
-          <w:sz w:val="26"/>
-          <w:szCs w:val="26"/>
-          <w:lang w:val="en-GB"/>
-        </w:rPr>
-        <w:t xml:space="preserve"> </w:t>
-      </w:r>
-      <w:proofErr w:type="spellStart"/>
-      <w:r>
-        <w:rPr>
-          <w:rFonts w:ascii="Georgia" w:hAnsi="Georgia" w:cs="Georgia"/>
-          <w:sz w:val="26"/>
-          <w:szCs w:val="26"/>
-          <w:lang w:val="en-GB"/>
-        </w:rPr>
-        <w:t>resultatet</w:t>
-      </w:r>
-      <w:proofErr w:type="spellEnd"/>
-      <w:r>
-        <w:rPr>
-          <w:rFonts w:ascii="Georgia" w:hAnsi="Georgia" w:cs="Georgia"/>
-          <w:sz w:val="26"/>
-          <w:szCs w:val="26"/>
-          <w:lang w:val="en-GB"/>
-        </w:rPr>
-        <w:t xml:space="preserve"> </w:t>
-      </w:r>
-      <w:proofErr w:type="spellStart"/>
-      <w:r>
-        <w:rPr>
-          <w:rFonts w:ascii="Georgia" w:hAnsi="Georgia" w:cs="Georgia"/>
-          <w:sz w:val="26"/>
-          <w:szCs w:val="26"/>
-          <w:lang w:val="en-GB"/>
-        </w:rPr>
-        <w:t>så</w:t>
-      </w:r>
-      <w:proofErr w:type="spellEnd"/>
-      <w:r>
-        <w:rPr>
-          <w:rFonts w:ascii="Georgia" w:hAnsi="Georgia" w:cs="Georgia"/>
-          <w:sz w:val="26"/>
-          <w:szCs w:val="26"/>
-          <w:lang w:val="en-GB"/>
-        </w:rPr>
-        <w:t xml:space="preserve"> </w:t>
-      </w:r>
-      <w:proofErr w:type="spellStart"/>
-      <w:r>
-        <w:rPr>
-          <w:rFonts w:ascii="Georgia" w:hAnsi="Georgia" w:cs="Georgia"/>
-          <w:sz w:val="26"/>
-          <w:szCs w:val="26"/>
-          <w:lang w:val="en-GB"/>
-        </w:rPr>
-        <w:t>precist</w:t>
-      </w:r>
-      <w:proofErr w:type="spellEnd"/>
-      <w:r>
-        <w:rPr>
-          <w:rFonts w:ascii="Georgia" w:hAnsi="Georgia" w:cs="Georgia"/>
-          <w:sz w:val="26"/>
-          <w:szCs w:val="26"/>
-          <w:lang w:val="en-GB"/>
-        </w:rPr>
-        <w:t xml:space="preserve"> </w:t>
-      </w:r>
-      <w:proofErr w:type="spellStart"/>
-      <w:r>
-        <w:rPr>
-          <w:rFonts w:ascii="Georgia" w:hAnsi="Georgia" w:cs="Georgia"/>
-          <w:sz w:val="26"/>
-          <w:szCs w:val="26"/>
-          <w:lang w:val="en-GB"/>
-        </w:rPr>
-        <w:t>som</w:t>
-      </w:r>
-      <w:proofErr w:type="spellEnd"/>
-      <w:r>
-        <w:rPr>
-          <w:rFonts w:ascii="Georgia" w:hAnsi="Georgia" w:cs="Georgia"/>
-          <w:sz w:val="26"/>
-          <w:szCs w:val="26"/>
-          <w:lang w:val="en-GB"/>
-        </w:rPr>
-        <w:t xml:space="preserve"> </w:t>
-      </w:r>
-      <w:proofErr w:type="spellStart"/>
-      <w:r>
-        <w:rPr>
-          <w:rFonts w:ascii="Georgia" w:hAnsi="Georgia" w:cs="Georgia"/>
-          <w:sz w:val="26"/>
-          <w:szCs w:val="26"/>
-          <w:lang w:val="en-GB"/>
-        </w:rPr>
-        <w:t>möjligt</w:t>
-      </w:r>
-      <w:proofErr w:type="spellEnd"/>
-      <w:r>
-        <w:rPr>
-          <w:rFonts w:ascii="Georgia" w:hAnsi="Georgia" w:cs="Georgia"/>
-          <w:sz w:val="26"/>
-          <w:szCs w:val="26"/>
-          <w:lang w:val="en-GB"/>
-        </w:rPr>
-        <w:t xml:space="preserve">. </w:t>
-      </w:r>
-      <w:proofErr w:type="spellStart"/>
-      <w:r>
-        <w:rPr>
-          <w:rFonts w:ascii="Georgia" w:hAnsi="Georgia" w:cs="Georgia"/>
-          <w:sz w:val="26"/>
-          <w:szCs w:val="26"/>
-          <w:lang w:val="en-GB"/>
-        </w:rPr>
-        <w:t>Det</w:t>
-      </w:r>
-      <w:proofErr w:type="spellEnd"/>
-      <w:r>
-        <w:rPr>
-          <w:rFonts w:ascii="Georgia" w:hAnsi="Georgia" w:cs="Georgia"/>
-          <w:sz w:val="26"/>
-          <w:szCs w:val="26"/>
-          <w:lang w:val="en-GB"/>
-        </w:rPr>
-        <w:t xml:space="preserve"> </w:t>
-      </w:r>
-      <w:proofErr w:type="spellStart"/>
-      <w:r>
-        <w:rPr>
-          <w:rFonts w:ascii="Georgia" w:hAnsi="Georgia" w:cs="Georgia"/>
-          <w:sz w:val="26"/>
-          <w:szCs w:val="26"/>
-          <w:lang w:val="en-GB"/>
-        </w:rPr>
-        <w:t>ska</w:t>
-      </w:r>
-      <w:proofErr w:type="spellEnd"/>
-      <w:r>
-        <w:rPr>
-          <w:rFonts w:ascii="Georgia" w:hAnsi="Georgia" w:cs="Georgia"/>
-          <w:sz w:val="26"/>
-          <w:szCs w:val="26"/>
-          <w:lang w:val="en-GB"/>
-        </w:rPr>
-        <w:t xml:space="preserve"> </w:t>
-      </w:r>
-      <w:proofErr w:type="spellStart"/>
-      <w:r>
-        <w:rPr>
-          <w:rFonts w:ascii="Georgia" w:hAnsi="Georgia" w:cs="Georgia"/>
-          <w:sz w:val="26"/>
-          <w:szCs w:val="26"/>
-          <w:lang w:val="en-GB"/>
-        </w:rPr>
-        <w:t>gå</w:t>
-      </w:r>
-      <w:proofErr w:type="spellEnd"/>
-      <w:r>
-        <w:rPr>
-          <w:rFonts w:ascii="Georgia" w:hAnsi="Georgia" w:cs="Georgia"/>
-          <w:sz w:val="26"/>
-          <w:szCs w:val="26"/>
-          <w:lang w:val="en-GB"/>
-        </w:rPr>
-        <w:t xml:space="preserve"> </w:t>
-      </w:r>
-      <w:proofErr w:type="spellStart"/>
-      <w:r>
-        <w:rPr>
-          <w:rFonts w:ascii="Georgia" w:hAnsi="Georgia" w:cs="Georgia"/>
-          <w:sz w:val="26"/>
-          <w:szCs w:val="26"/>
-          <w:lang w:val="en-GB"/>
-        </w:rPr>
-        <w:t>att</w:t>
-      </w:r>
-      <w:proofErr w:type="spellEnd"/>
-      <w:r>
-        <w:rPr>
-          <w:rFonts w:ascii="Georgia" w:hAnsi="Georgia" w:cs="Georgia"/>
-          <w:sz w:val="26"/>
-          <w:szCs w:val="26"/>
-          <w:lang w:val="en-GB"/>
-        </w:rPr>
-        <w:t xml:space="preserve"> med </w:t>
-      </w:r>
-      <w:proofErr w:type="spellStart"/>
-      <w:r>
-        <w:rPr>
-          <w:rFonts w:ascii="Georgia" w:hAnsi="Georgia" w:cs="Georgia"/>
-          <w:sz w:val="26"/>
-          <w:szCs w:val="26"/>
-          <w:lang w:val="en-GB"/>
-        </w:rPr>
-        <w:t>behållning</w:t>
-      </w:r>
-      <w:proofErr w:type="spellEnd"/>
-      <w:r>
-        <w:rPr>
-          <w:rFonts w:ascii="Georgia" w:hAnsi="Georgia" w:cs="Georgia"/>
-          <w:sz w:val="26"/>
-          <w:szCs w:val="26"/>
-          <w:lang w:val="en-GB"/>
-        </w:rPr>
-        <w:t xml:space="preserve"> </w:t>
-      </w:r>
-      <w:proofErr w:type="spellStart"/>
-      <w:r>
-        <w:rPr>
-          <w:rFonts w:ascii="Georgia" w:hAnsi="Georgia" w:cs="Georgia"/>
-          <w:sz w:val="26"/>
-          <w:szCs w:val="26"/>
-          <w:lang w:val="en-GB"/>
-        </w:rPr>
-        <w:t>läsa</w:t>
-      </w:r>
-      <w:proofErr w:type="spellEnd"/>
-      <w:r>
-        <w:rPr>
-          <w:rFonts w:ascii="Georgia" w:hAnsi="Georgia" w:cs="Georgia"/>
-          <w:sz w:val="26"/>
-          <w:szCs w:val="26"/>
-          <w:lang w:val="en-GB"/>
-        </w:rPr>
-        <w:t xml:space="preserve"> </w:t>
-      </w:r>
-      <w:proofErr w:type="spellStart"/>
-      <w:r>
-        <w:rPr>
-          <w:rFonts w:ascii="Georgia" w:hAnsi="Georgia" w:cs="Georgia"/>
-          <w:sz w:val="26"/>
-          <w:szCs w:val="26"/>
-          <w:lang w:val="en-GB"/>
-        </w:rPr>
-        <w:t>sammanfattningen</w:t>
-      </w:r>
-      <w:proofErr w:type="spellEnd"/>
-      <w:r>
-        <w:rPr>
-          <w:rFonts w:ascii="Georgia" w:hAnsi="Georgia" w:cs="Georgia"/>
-          <w:sz w:val="26"/>
-          <w:szCs w:val="26"/>
-          <w:lang w:val="en-GB"/>
-        </w:rPr>
-        <w:t xml:space="preserve"> </w:t>
-      </w:r>
-      <w:proofErr w:type="spellStart"/>
-      <w:r>
-        <w:rPr>
-          <w:rFonts w:ascii="Georgia" w:hAnsi="Georgia" w:cs="Georgia"/>
-          <w:sz w:val="26"/>
-          <w:szCs w:val="26"/>
-          <w:lang w:val="en-GB"/>
-        </w:rPr>
-        <w:t>fristående</w:t>
-      </w:r>
-      <w:proofErr w:type="spellEnd"/>
-      <w:r>
-        <w:rPr>
-          <w:rFonts w:ascii="Georgia" w:hAnsi="Georgia" w:cs="Georgia"/>
-          <w:sz w:val="26"/>
-          <w:szCs w:val="26"/>
-          <w:lang w:val="en-GB"/>
-        </w:rPr>
-        <w:t xml:space="preserve"> </w:t>
-      </w:r>
-      <w:proofErr w:type="spellStart"/>
-      <w:r>
-        <w:rPr>
-          <w:rFonts w:ascii="Georgia" w:hAnsi="Georgia" w:cs="Georgia"/>
-          <w:sz w:val="26"/>
-          <w:szCs w:val="26"/>
-          <w:lang w:val="en-GB"/>
-        </w:rPr>
-        <w:t>och</w:t>
-      </w:r>
-      <w:proofErr w:type="spellEnd"/>
-      <w:r>
-        <w:rPr>
-          <w:rFonts w:ascii="Georgia" w:hAnsi="Georgia" w:cs="Georgia"/>
-          <w:sz w:val="26"/>
-          <w:szCs w:val="26"/>
-          <w:lang w:val="en-GB"/>
-        </w:rPr>
-        <w:t xml:space="preserve"> </w:t>
-      </w:r>
-      <w:proofErr w:type="spellStart"/>
-      <w:r>
-        <w:rPr>
-          <w:rFonts w:ascii="Georgia" w:hAnsi="Georgia" w:cs="Georgia"/>
-          <w:sz w:val="26"/>
-          <w:szCs w:val="26"/>
-          <w:lang w:val="en-GB"/>
-        </w:rPr>
-        <w:t>denna</w:t>
-      </w:r>
-      <w:proofErr w:type="spellEnd"/>
-      <w:r>
-        <w:rPr>
-          <w:rFonts w:ascii="Georgia" w:hAnsi="Georgia" w:cs="Georgia"/>
-          <w:sz w:val="26"/>
-          <w:szCs w:val="26"/>
-          <w:lang w:val="en-GB"/>
-        </w:rPr>
-        <w:t xml:space="preserve"> </w:t>
-      </w:r>
-      <w:proofErr w:type="spellStart"/>
-      <w:r>
-        <w:rPr>
-          <w:rFonts w:ascii="Georgia" w:hAnsi="Georgia" w:cs="Georgia"/>
-          <w:sz w:val="26"/>
-          <w:szCs w:val="26"/>
-          <w:lang w:val="en-GB"/>
-        </w:rPr>
-        <w:t>får</w:t>
-      </w:r>
-      <w:proofErr w:type="spellEnd"/>
-      <w:r>
-        <w:rPr>
-          <w:rFonts w:ascii="Georgia" w:hAnsi="Georgia" w:cs="Georgia"/>
-          <w:sz w:val="26"/>
-          <w:szCs w:val="26"/>
-          <w:lang w:val="en-GB"/>
-        </w:rPr>
-        <w:t xml:space="preserve"> </w:t>
-      </w:r>
-      <w:proofErr w:type="spellStart"/>
-      <w:r>
-        <w:rPr>
-          <w:rFonts w:ascii="Georgia" w:hAnsi="Georgia" w:cs="Georgia"/>
-          <w:sz w:val="26"/>
-          <w:szCs w:val="26"/>
-          <w:lang w:val="en-GB"/>
-        </w:rPr>
-        <w:t>inte</w:t>
-      </w:r>
-      <w:proofErr w:type="spellEnd"/>
-      <w:r>
-        <w:rPr>
-          <w:rFonts w:ascii="Georgia" w:hAnsi="Georgia" w:cs="Georgia"/>
-          <w:sz w:val="26"/>
-          <w:szCs w:val="26"/>
-          <w:lang w:val="en-GB"/>
-        </w:rPr>
-        <w:t xml:space="preserve"> </w:t>
-      </w:r>
-      <w:proofErr w:type="spellStart"/>
-      <w:r>
-        <w:rPr>
-          <w:rFonts w:ascii="Georgia" w:hAnsi="Georgia" w:cs="Georgia"/>
-          <w:sz w:val="26"/>
-          <w:szCs w:val="26"/>
-          <w:lang w:val="en-GB"/>
-        </w:rPr>
-        <w:t>innehålla</w:t>
-      </w:r>
-      <w:proofErr w:type="spellEnd"/>
-      <w:r>
-        <w:rPr>
-          <w:rFonts w:ascii="Georgia" w:hAnsi="Georgia" w:cs="Georgia"/>
-          <w:sz w:val="26"/>
-          <w:szCs w:val="26"/>
-          <w:lang w:val="en-GB"/>
-        </w:rPr>
-        <w:t xml:space="preserve"> </w:t>
-      </w:r>
-      <w:proofErr w:type="spellStart"/>
-      <w:r>
-        <w:rPr>
-          <w:rFonts w:ascii="Georgia" w:hAnsi="Georgia" w:cs="Georgia"/>
-          <w:sz w:val="26"/>
-          <w:szCs w:val="26"/>
-          <w:lang w:val="en-GB"/>
-        </w:rPr>
-        <w:t>referenser</w:t>
-      </w:r>
-      <w:proofErr w:type="spellEnd"/>
-      <w:r>
-        <w:rPr>
-          <w:rFonts w:ascii="Georgia" w:hAnsi="Georgia" w:cs="Georgia"/>
-          <w:sz w:val="26"/>
-          <w:szCs w:val="26"/>
-          <w:lang w:val="en-GB"/>
-        </w:rPr>
-        <w:t xml:space="preserve"> </w:t>
-      </w:r>
-      <w:proofErr w:type="spellStart"/>
-      <w:r>
-        <w:rPr>
-          <w:rFonts w:ascii="Georgia" w:hAnsi="Georgia" w:cs="Georgia"/>
-          <w:sz w:val="26"/>
-          <w:szCs w:val="26"/>
-          <w:lang w:val="en-GB"/>
-        </w:rPr>
-        <w:t>och</w:t>
-      </w:r>
-      <w:proofErr w:type="spellEnd"/>
-      <w:r>
-        <w:rPr>
-          <w:rFonts w:ascii="Georgia" w:hAnsi="Georgia" w:cs="Georgia"/>
-          <w:sz w:val="26"/>
-          <w:szCs w:val="26"/>
-          <w:lang w:val="en-GB"/>
-        </w:rPr>
-        <w:t xml:space="preserve"> </w:t>
-      </w:r>
-      <w:proofErr w:type="spellStart"/>
-      <w:r>
-        <w:rPr>
-          <w:rFonts w:ascii="Georgia" w:hAnsi="Georgia" w:cs="Georgia"/>
-          <w:sz w:val="26"/>
-          <w:szCs w:val="26"/>
-          <w:lang w:val="en-GB"/>
-        </w:rPr>
-        <w:t>specifika</w:t>
-      </w:r>
-      <w:proofErr w:type="spellEnd"/>
-      <w:r>
-        <w:rPr>
-          <w:rFonts w:ascii="Georgia" w:hAnsi="Georgia" w:cs="Georgia"/>
-          <w:sz w:val="26"/>
-          <w:szCs w:val="26"/>
-          <w:lang w:val="en-GB"/>
-        </w:rPr>
-        <w:t xml:space="preserve"> </w:t>
-      </w:r>
-      <w:proofErr w:type="spellStart"/>
-      <w:r>
-        <w:rPr>
-          <w:rFonts w:ascii="Georgia" w:hAnsi="Georgia" w:cs="Georgia"/>
-          <w:sz w:val="26"/>
-          <w:szCs w:val="26"/>
-          <w:lang w:val="en-GB"/>
-        </w:rPr>
-        <w:t>akronymer</w:t>
-      </w:r>
-      <w:proofErr w:type="spellEnd"/>
-      <w:r>
-        <w:rPr>
-          <w:rFonts w:ascii="Georgia" w:hAnsi="Georgia" w:cs="Georgia"/>
-          <w:sz w:val="26"/>
-          <w:szCs w:val="26"/>
-          <w:lang w:val="en-GB"/>
-        </w:rPr>
-        <w:t xml:space="preserve"> </w:t>
-      </w:r>
-      <w:proofErr w:type="spellStart"/>
-      <w:r>
-        <w:rPr>
-          <w:rFonts w:ascii="Georgia" w:hAnsi="Georgia" w:cs="Georgia"/>
-          <w:sz w:val="26"/>
-          <w:szCs w:val="26"/>
-          <w:lang w:val="en-GB"/>
-        </w:rPr>
-        <w:t>som</w:t>
-      </w:r>
-      <w:proofErr w:type="spellEnd"/>
-      <w:r>
-        <w:rPr>
-          <w:rFonts w:ascii="Georgia" w:hAnsi="Georgia" w:cs="Georgia"/>
-          <w:sz w:val="26"/>
-          <w:szCs w:val="26"/>
-          <w:lang w:val="en-GB"/>
-        </w:rPr>
-        <w:t xml:space="preserve"> </w:t>
-      </w:r>
-      <w:proofErr w:type="spellStart"/>
-      <w:r>
-        <w:rPr>
-          <w:rFonts w:ascii="Georgia" w:hAnsi="Georgia" w:cs="Georgia"/>
-          <w:sz w:val="26"/>
-          <w:szCs w:val="26"/>
-          <w:lang w:val="en-GB"/>
-        </w:rPr>
-        <w:t>inte</w:t>
-      </w:r>
-      <w:proofErr w:type="spellEnd"/>
-      <w:r>
-        <w:rPr>
-          <w:rFonts w:ascii="Georgia" w:hAnsi="Georgia" w:cs="Georgia"/>
-          <w:sz w:val="26"/>
-          <w:szCs w:val="26"/>
-          <w:lang w:val="en-GB"/>
-        </w:rPr>
-        <w:t xml:space="preserve"> </w:t>
-      </w:r>
-      <w:proofErr w:type="spellStart"/>
-      <w:r>
-        <w:rPr>
-          <w:rFonts w:ascii="Georgia" w:hAnsi="Georgia" w:cs="Georgia"/>
-          <w:sz w:val="26"/>
-          <w:szCs w:val="26"/>
-          <w:lang w:val="en-GB"/>
-        </w:rPr>
-        <w:t>förklaras</w:t>
-      </w:r>
-      <w:proofErr w:type="spellEnd"/>
-      <w:r>
-        <w:rPr>
-          <w:rFonts w:ascii="Georgia" w:hAnsi="Georgia" w:cs="Georgia"/>
-          <w:sz w:val="26"/>
-          <w:szCs w:val="26"/>
-          <w:lang w:val="en-GB"/>
-        </w:rPr>
-        <w:t xml:space="preserve">. </w:t>
-      </w:r>
-      <w:proofErr w:type="spellStart"/>
-      <w:r>
-        <w:rPr>
-          <w:rFonts w:ascii="Georgia" w:hAnsi="Georgia" w:cs="Georgia"/>
-          <w:sz w:val="26"/>
-          <w:szCs w:val="26"/>
-          <w:lang w:val="en-GB"/>
-        </w:rPr>
-        <w:t>Datorbaserade</w:t>
-      </w:r>
-      <w:proofErr w:type="spellEnd"/>
-      <w:r>
-        <w:rPr>
-          <w:rFonts w:ascii="Georgia" w:hAnsi="Georgia" w:cs="Georgia"/>
-          <w:sz w:val="26"/>
-          <w:szCs w:val="26"/>
-          <w:lang w:val="en-GB"/>
-        </w:rPr>
-        <w:t xml:space="preserve"> </w:t>
-      </w:r>
-      <w:proofErr w:type="spellStart"/>
-      <w:r>
-        <w:rPr>
-          <w:rFonts w:ascii="Georgia" w:hAnsi="Georgia" w:cs="Georgia"/>
-          <w:sz w:val="26"/>
-          <w:szCs w:val="26"/>
-          <w:lang w:val="en-GB"/>
-        </w:rPr>
-        <w:t>sökningar</w:t>
-      </w:r>
-      <w:proofErr w:type="spellEnd"/>
-      <w:r>
-        <w:rPr>
-          <w:rFonts w:ascii="Georgia" w:hAnsi="Georgia" w:cs="Georgia"/>
-          <w:sz w:val="26"/>
-          <w:szCs w:val="26"/>
-          <w:lang w:val="en-GB"/>
-        </w:rPr>
-        <w:t xml:space="preserve"> </w:t>
-      </w:r>
-      <w:proofErr w:type="spellStart"/>
-      <w:r>
-        <w:rPr>
-          <w:rFonts w:ascii="Georgia" w:hAnsi="Georgia" w:cs="Georgia"/>
-          <w:sz w:val="26"/>
-          <w:szCs w:val="26"/>
-          <w:lang w:val="en-GB"/>
-        </w:rPr>
-        <w:t>grundas</w:t>
-      </w:r>
-      <w:proofErr w:type="spellEnd"/>
-      <w:r>
-        <w:rPr>
-          <w:rFonts w:ascii="Georgia" w:hAnsi="Georgia" w:cs="Georgia"/>
-          <w:sz w:val="26"/>
-          <w:szCs w:val="26"/>
-          <w:lang w:val="en-GB"/>
-        </w:rPr>
-        <w:t xml:space="preserve"> </w:t>
-      </w:r>
-      <w:proofErr w:type="spellStart"/>
-      <w:r>
-        <w:rPr>
-          <w:rFonts w:ascii="Georgia" w:hAnsi="Georgia" w:cs="Georgia"/>
-          <w:sz w:val="26"/>
-          <w:szCs w:val="26"/>
-          <w:lang w:val="en-GB"/>
-        </w:rPr>
-        <w:t>oftast</w:t>
-      </w:r>
-      <w:proofErr w:type="spellEnd"/>
-      <w:r>
-        <w:rPr>
-          <w:rFonts w:ascii="Georgia" w:hAnsi="Georgia" w:cs="Georgia"/>
-          <w:sz w:val="26"/>
-          <w:szCs w:val="26"/>
-          <w:lang w:val="en-GB"/>
-        </w:rPr>
-        <w:t xml:space="preserve"> </w:t>
-      </w:r>
-      <w:proofErr w:type="spellStart"/>
-      <w:r>
-        <w:rPr>
-          <w:rFonts w:ascii="Georgia" w:hAnsi="Georgia" w:cs="Georgia"/>
-          <w:sz w:val="26"/>
-          <w:szCs w:val="26"/>
-          <w:lang w:val="en-GB"/>
-        </w:rPr>
-        <w:t>på</w:t>
-      </w:r>
-      <w:proofErr w:type="spellEnd"/>
-      <w:r>
-        <w:rPr>
-          <w:rFonts w:ascii="Georgia" w:hAnsi="Georgia" w:cs="Georgia"/>
-          <w:sz w:val="26"/>
-          <w:szCs w:val="26"/>
-          <w:lang w:val="en-GB"/>
-        </w:rPr>
-        <w:t xml:space="preserve"> </w:t>
-      </w:r>
-      <w:proofErr w:type="spellStart"/>
-      <w:r>
-        <w:rPr>
-          <w:rFonts w:ascii="Georgia" w:hAnsi="Georgia" w:cs="Georgia"/>
-          <w:sz w:val="26"/>
-          <w:szCs w:val="26"/>
-          <w:lang w:val="en-GB"/>
-        </w:rPr>
-        <w:t>rapportens</w:t>
-      </w:r>
-      <w:proofErr w:type="spellEnd"/>
-      <w:r>
-        <w:rPr>
-          <w:rFonts w:ascii="Georgia" w:hAnsi="Georgia" w:cs="Georgia"/>
-          <w:sz w:val="26"/>
-          <w:szCs w:val="26"/>
-          <w:lang w:val="en-GB"/>
-        </w:rPr>
-        <w:t xml:space="preserve"> </w:t>
-      </w:r>
-      <w:proofErr w:type="spellStart"/>
-      <w:r>
-        <w:rPr>
-          <w:rFonts w:ascii="Georgia" w:hAnsi="Georgia" w:cs="Georgia"/>
-          <w:sz w:val="26"/>
-          <w:szCs w:val="26"/>
-          <w:lang w:val="en-GB"/>
-        </w:rPr>
-        <w:t>sammanfattning</w:t>
-      </w:r>
-      <w:proofErr w:type="spellEnd"/>
-      <w:r>
-        <w:rPr>
-          <w:rFonts w:ascii="Georgia" w:hAnsi="Georgia" w:cs="Georgia"/>
-          <w:sz w:val="26"/>
-          <w:szCs w:val="26"/>
-          <w:lang w:val="en-GB"/>
-        </w:rPr>
-        <w:t xml:space="preserve"> </w:t>
-      </w:r>
-      <w:proofErr w:type="spellStart"/>
-      <w:r>
-        <w:rPr>
-          <w:rFonts w:ascii="Georgia" w:hAnsi="Georgia" w:cs="Georgia"/>
-          <w:sz w:val="26"/>
-          <w:szCs w:val="26"/>
-          <w:lang w:val="en-GB"/>
-        </w:rPr>
-        <w:t>och</w:t>
-      </w:r>
-      <w:proofErr w:type="spellEnd"/>
-      <w:r>
-        <w:rPr>
-          <w:rFonts w:ascii="Georgia" w:hAnsi="Georgia" w:cs="Georgia"/>
-          <w:sz w:val="26"/>
-          <w:szCs w:val="26"/>
-          <w:lang w:val="en-GB"/>
-        </w:rPr>
-        <w:t xml:space="preserve"> </w:t>
-      </w:r>
-      <w:proofErr w:type="spellStart"/>
-      <w:r>
-        <w:rPr>
-          <w:rFonts w:ascii="Georgia" w:hAnsi="Georgia" w:cs="Georgia"/>
-          <w:sz w:val="26"/>
-          <w:szCs w:val="26"/>
-          <w:lang w:val="en-GB"/>
-        </w:rPr>
-        <w:t>nyckelord</w:t>
-      </w:r>
-      <w:proofErr w:type="spellEnd"/>
-      <w:r>
-        <w:rPr>
-          <w:rFonts w:ascii="Georgia" w:hAnsi="Georgia" w:cs="Georgia"/>
-          <w:sz w:val="26"/>
-          <w:szCs w:val="26"/>
-          <w:lang w:val="en-GB"/>
-        </w:rPr>
-        <w:t xml:space="preserve">. </w:t>
-      </w:r>
-    </w:p>
-    <w:p>
-      <w:pPr>
-        <w:widowControl w:val="0"/>
-        <w:autoSpaceDE w:val="0"/>
-        <w:autoSpaceDN w:val="0"/>
-        <w:adjustRightInd w:val="0"/>
-        <w:spacing w:after="240" w:line="300" w:lineRule="atLeast"/>
-        <w:rPr>
-          <w:rFonts w:ascii="Times" w:hAnsi="Times" w:cs="Times"/>
-          <w:lang w:val="en-GB"/>
-        </w:rPr>
-      </w:pPr>
-      <w:proofErr w:type="spellStart"/>
-      <w:r>
-        <w:rPr>
-          <w:rFonts w:ascii="Georgia" w:hAnsi="Georgia" w:cs="Georgia"/>
-          <w:sz w:val="26"/>
-          <w:szCs w:val="26"/>
-          <w:lang w:val="en-GB"/>
-        </w:rPr>
-        <w:t>Sammanfattningen</w:t>
-      </w:r>
-      <w:proofErr w:type="spellEnd"/>
-      <w:r>
-        <w:rPr>
-          <w:rFonts w:ascii="Georgia" w:hAnsi="Georgia" w:cs="Georgia"/>
-          <w:sz w:val="26"/>
-          <w:szCs w:val="26"/>
-          <w:lang w:val="en-GB"/>
-        </w:rPr>
-        <w:t xml:space="preserve"> </w:t>
-      </w:r>
-      <w:proofErr w:type="spellStart"/>
-      <w:r>
-        <w:rPr>
-          <w:rFonts w:ascii="Georgia" w:hAnsi="Georgia" w:cs="Georgia"/>
-          <w:sz w:val="26"/>
-          <w:szCs w:val="26"/>
-          <w:lang w:val="en-GB"/>
-        </w:rPr>
-        <w:t>i</w:t>
-      </w:r>
-      <w:proofErr w:type="spellEnd"/>
-      <w:r>
-        <w:rPr>
-          <w:rFonts w:ascii="Georgia" w:hAnsi="Georgia" w:cs="Georgia"/>
-          <w:sz w:val="26"/>
-          <w:szCs w:val="26"/>
-          <w:lang w:val="en-GB"/>
-        </w:rPr>
-        <w:t xml:space="preserve"> </w:t>
-      </w:r>
-      <w:proofErr w:type="spellStart"/>
-      <w:r>
-        <w:rPr>
-          <w:rFonts w:ascii="Georgia" w:hAnsi="Georgia" w:cs="Georgia"/>
-          <w:sz w:val="26"/>
-          <w:szCs w:val="26"/>
-          <w:lang w:val="en-GB"/>
-        </w:rPr>
-        <w:t>en</w:t>
-      </w:r>
-      <w:proofErr w:type="spellEnd"/>
-      <w:r>
-        <w:rPr>
-          <w:rFonts w:ascii="Georgia" w:hAnsi="Georgia" w:cs="Georgia"/>
-          <w:sz w:val="26"/>
-          <w:szCs w:val="26"/>
-          <w:lang w:val="en-GB"/>
-        </w:rPr>
-        <w:t xml:space="preserve"> </w:t>
-      </w:r>
-      <w:proofErr w:type="spellStart"/>
-      <w:r>
-        <w:rPr>
-          <w:rFonts w:ascii="Georgia" w:hAnsi="Georgia" w:cs="Georgia"/>
-          <w:sz w:val="26"/>
-          <w:szCs w:val="26"/>
-          <w:lang w:val="en-GB"/>
-        </w:rPr>
-        <w:t>kortare</w:t>
-      </w:r>
-      <w:proofErr w:type="spellEnd"/>
-      <w:r>
-        <w:rPr>
-          <w:rFonts w:ascii="Georgia" w:hAnsi="Georgia" w:cs="Georgia"/>
-          <w:sz w:val="26"/>
-          <w:szCs w:val="26"/>
-          <w:lang w:val="en-GB"/>
-        </w:rPr>
-        <w:t xml:space="preserve"> rapport </w:t>
-      </w:r>
-      <w:proofErr w:type="spellStart"/>
-      <w:r>
-        <w:rPr>
-          <w:rFonts w:ascii="Georgia" w:hAnsi="Georgia" w:cs="Georgia"/>
-          <w:sz w:val="26"/>
-          <w:szCs w:val="26"/>
-          <w:lang w:val="en-GB"/>
-        </w:rPr>
-        <w:t>kan</w:t>
-      </w:r>
-      <w:proofErr w:type="spellEnd"/>
-      <w:r>
-        <w:rPr>
-          <w:rFonts w:ascii="Georgia" w:hAnsi="Georgia" w:cs="Georgia"/>
-          <w:sz w:val="26"/>
-          <w:szCs w:val="26"/>
-          <w:lang w:val="en-GB"/>
-        </w:rPr>
-        <w:t xml:space="preserve"> med </w:t>
-      </w:r>
-      <w:proofErr w:type="spellStart"/>
-      <w:r>
-        <w:rPr>
-          <w:rFonts w:ascii="Georgia" w:hAnsi="Georgia" w:cs="Georgia"/>
-          <w:sz w:val="26"/>
-          <w:szCs w:val="26"/>
-          <w:lang w:val="en-GB"/>
-        </w:rPr>
-        <w:t>fördel</w:t>
-      </w:r>
-      <w:proofErr w:type="spellEnd"/>
-      <w:r>
-        <w:rPr>
-          <w:rFonts w:ascii="Georgia" w:hAnsi="Georgia" w:cs="Georgia"/>
-          <w:sz w:val="26"/>
-          <w:szCs w:val="26"/>
-          <w:lang w:val="en-GB"/>
-        </w:rPr>
-        <w:t xml:space="preserve"> </w:t>
-      </w:r>
-      <w:proofErr w:type="spellStart"/>
-      <w:r>
-        <w:rPr>
-          <w:rFonts w:ascii="Georgia" w:hAnsi="Georgia" w:cs="Georgia"/>
-          <w:sz w:val="26"/>
-          <w:szCs w:val="26"/>
-          <w:lang w:val="en-GB"/>
-        </w:rPr>
-        <w:t>formuleras</w:t>
-      </w:r>
-      <w:proofErr w:type="spellEnd"/>
-      <w:r>
-        <w:rPr>
-          <w:rFonts w:ascii="Georgia" w:hAnsi="Georgia" w:cs="Georgia"/>
-          <w:sz w:val="26"/>
-          <w:szCs w:val="26"/>
-          <w:lang w:val="en-GB"/>
-        </w:rPr>
-        <w:t xml:space="preserve"> </w:t>
-      </w:r>
-      <w:proofErr w:type="spellStart"/>
-      <w:r>
-        <w:rPr>
-          <w:rFonts w:ascii="Georgia" w:hAnsi="Georgia" w:cs="Georgia"/>
-          <w:sz w:val="26"/>
-          <w:szCs w:val="26"/>
-          <w:lang w:val="en-GB"/>
-        </w:rPr>
-        <w:t>i</w:t>
-      </w:r>
-      <w:proofErr w:type="spellEnd"/>
-      <w:r>
-        <w:rPr>
-          <w:rFonts w:ascii="Georgia" w:hAnsi="Georgia" w:cs="Georgia"/>
-          <w:sz w:val="26"/>
-          <w:szCs w:val="26"/>
-          <w:lang w:val="en-GB"/>
-        </w:rPr>
-        <w:t xml:space="preserve"> </w:t>
-      </w:r>
-      <w:proofErr w:type="spellStart"/>
-      <w:r>
-        <w:rPr>
-          <w:rFonts w:ascii="Georgia" w:hAnsi="Georgia" w:cs="Georgia"/>
-          <w:sz w:val="26"/>
-          <w:szCs w:val="26"/>
-          <w:lang w:val="en-GB"/>
-        </w:rPr>
-        <w:t>fyra</w:t>
-      </w:r>
-      <w:proofErr w:type="spellEnd"/>
-      <w:r>
-        <w:rPr>
-          <w:rFonts w:ascii="Georgia" w:hAnsi="Georgia" w:cs="Georgia"/>
-          <w:sz w:val="26"/>
-          <w:szCs w:val="26"/>
-          <w:lang w:val="en-GB"/>
-        </w:rPr>
-        <w:t xml:space="preserve"> </w:t>
-      </w:r>
-      <w:proofErr w:type="spellStart"/>
-      <w:r>
-        <w:rPr>
-          <w:rFonts w:ascii="Georgia" w:hAnsi="Georgia" w:cs="Georgia"/>
-          <w:sz w:val="26"/>
-          <w:szCs w:val="26"/>
-          <w:lang w:val="en-GB"/>
-        </w:rPr>
-        <w:t>meningar</w:t>
-      </w:r>
-      <w:proofErr w:type="spellEnd"/>
-      <w:r>
-        <w:rPr>
-          <w:rFonts w:ascii="Georgia" w:hAnsi="Georgia" w:cs="Georgia"/>
-          <w:sz w:val="26"/>
-          <w:szCs w:val="26"/>
-          <w:lang w:val="en-GB"/>
-        </w:rPr>
-        <w:t xml:space="preserve">: </w:t>
+      <w:r>
+        <w:rPr>
+          <w:rFonts w:ascii="MS Mincho" w:eastAsia="MS Mincho" w:hAnsi="MS Mincho" w:cs="MS Mincho"/>
+          <w:sz w:val="26"/>
+          <w:szCs w:val="26"/>
+          <w:lang w:val="en-GB"/>
+        </w:rPr>
+        <w:t> +</w:t>
       </w:r>
     </w:p>
     <w:p>
@@ -1746,7 +394,7 @@
           <w:szCs w:val="26"/>
           <w:lang w:val="en-GB"/>
         </w:rPr>
-        <w:t>Första</w:t>
+        <w:t>Andra</w:t>
       </w:r>
       <w:proofErr w:type="spellEnd"/>
       <w:r>
@@ -1786,7 +434,7 @@
           <w:szCs w:val="26"/>
           <w:lang w:val="en-GB"/>
         </w:rPr>
-        <w:t>presenterar</w:t>
+        <w:t>klargör</w:t>
       </w:r>
       <w:proofErr w:type="spellEnd"/>
       <w:r>
@@ -1806,7 +454,7 @@
           <w:szCs w:val="26"/>
           <w:lang w:val="en-GB"/>
         </w:rPr>
-        <w:t>problemet</w:t>
+        <w:t>varför</w:t>
       </w:r>
       <w:proofErr w:type="spellEnd"/>
       <w:r>
@@ -1817,6 +465,66 @@
           <w:lang w:val="en-GB"/>
         </w:rPr>
         <w:t xml:space="preserve"> </w:t>
+      </w:r>
+      <w:proofErr w:type="spellStart"/>
+      <w:r>
+        <w:rPr>
+          <w:rFonts w:ascii="Georgia" w:hAnsi="Georgia" w:cs="Georgia"/>
+          <w:sz w:val="26"/>
+          <w:szCs w:val="26"/>
+          <w:lang w:val="en-GB"/>
+        </w:rPr>
+        <w:t>detta</w:t>
+      </w:r>
+      <w:proofErr w:type="spellEnd"/>
+      <w:r>
+        <w:rPr>
+          <w:rFonts w:ascii="Georgia" w:hAnsi="Georgia" w:cs="Georgia"/>
+          <w:sz w:val="26"/>
+          <w:szCs w:val="26"/>
+          <w:lang w:val="en-GB"/>
+        </w:rPr>
+        <w:t xml:space="preserve"> </w:t>
+      </w:r>
+      <w:proofErr w:type="spellStart"/>
+      <w:r>
+        <w:rPr>
+          <w:rFonts w:ascii="Georgia" w:hAnsi="Georgia" w:cs="Georgia"/>
+          <w:sz w:val="26"/>
+          <w:szCs w:val="26"/>
+          <w:lang w:val="en-GB"/>
+        </w:rPr>
+        <w:t>är</w:t>
+      </w:r>
+      <w:proofErr w:type="spellEnd"/>
+      <w:r>
+        <w:rPr>
+          <w:rFonts w:ascii="Georgia" w:hAnsi="Georgia" w:cs="Georgia"/>
+          <w:sz w:val="26"/>
+          <w:szCs w:val="26"/>
+          <w:lang w:val="en-GB"/>
+        </w:rPr>
+        <w:t xml:space="preserve"> </w:t>
+      </w:r>
+      <w:proofErr w:type="spellStart"/>
+      <w:r>
+        <w:rPr>
+          <w:rFonts w:ascii="Georgia" w:hAnsi="Georgia" w:cs="Georgia"/>
+          <w:sz w:val="26"/>
+          <w:szCs w:val="26"/>
+          <w:lang w:val="en-GB"/>
+        </w:rPr>
+        <w:t>ett</w:t>
+      </w:r>
+      <w:proofErr w:type="spellEnd"/>
+      <w:r>
+        <w:rPr>
+          <w:rFonts w:ascii="Georgia" w:hAnsi="Georgia" w:cs="Georgia"/>
+          <w:sz w:val="26"/>
+          <w:szCs w:val="26"/>
+          <w:lang w:val="en-GB"/>
+        </w:rPr>
+        <w:t xml:space="preserve"> problem </w:t>
       </w:r>
       <w:r>
         <w:rPr>
@@ -1860,7 +568,7 @@
           <w:szCs w:val="26"/>
           <w:lang w:val="en-GB"/>
         </w:rPr>
-        <w:t>Andra</w:t>
+        <w:t>Tredje</w:t>
       </w:r>
       <w:proofErr w:type="spellEnd"/>
       <w:r>
@@ -1900,7 +608,7 @@
           <w:szCs w:val="26"/>
           <w:lang w:val="en-GB"/>
         </w:rPr>
-        <w:t>klargör</w:t>
+        <w:t>presenterar</w:t>
       </w:r>
       <w:proofErr w:type="spellEnd"/>
       <w:r>
@@ -1920,7 +628,7 @@
           <w:szCs w:val="26"/>
           <w:lang w:val="en-GB"/>
         </w:rPr>
-        <w:t>varför</w:t>
+        <w:t>resultatet</w:t>
       </w:r>
       <w:proofErr w:type="spellEnd"/>
       <w:r>
@@ -1931,66 +639,6 @@
           <w:lang w:val="en-GB"/>
         </w:rPr>
         <w:t xml:space="preserve"> </w:t>
-      </w:r>
-      <w:proofErr w:type="spellStart"/>
-      <w:r>
-        <w:rPr>
-          <w:rFonts w:ascii="Georgia" w:hAnsi="Georgia" w:cs="Georgia"/>
-          <w:sz w:val="26"/>
-          <w:szCs w:val="26"/>
-          <w:lang w:val="en-GB"/>
-        </w:rPr>
-        <w:t>detta</w:t>
-      </w:r>
-      <w:proofErr w:type="spellEnd"/>
-      <w:r>
-        <w:rPr>
-          <w:rFonts w:ascii="Georgia" w:hAnsi="Georgia" w:cs="Georgia"/>
-          <w:sz w:val="26"/>
-          <w:szCs w:val="26"/>
-          <w:lang w:val="en-GB"/>
-        </w:rPr>
-        <w:t xml:space="preserve"> </w:t>
-      </w:r>
-      <w:proofErr w:type="spellStart"/>
-      <w:r>
-        <w:rPr>
-          <w:rFonts w:ascii="Georgia" w:hAnsi="Georgia" w:cs="Georgia"/>
-          <w:sz w:val="26"/>
-          <w:szCs w:val="26"/>
-          <w:lang w:val="en-GB"/>
-        </w:rPr>
-        <w:t>är</w:t>
-      </w:r>
-      <w:proofErr w:type="spellEnd"/>
-      <w:r>
-        <w:rPr>
-          <w:rFonts w:ascii="Georgia" w:hAnsi="Georgia" w:cs="Georgia"/>
-          <w:sz w:val="26"/>
-          <w:szCs w:val="26"/>
-          <w:lang w:val="en-GB"/>
-        </w:rPr>
-        <w:t xml:space="preserve"> </w:t>
-      </w:r>
-      <w:proofErr w:type="spellStart"/>
-      <w:r>
-        <w:rPr>
-          <w:rFonts w:ascii="Georgia" w:hAnsi="Georgia" w:cs="Georgia"/>
-          <w:sz w:val="26"/>
-          <w:szCs w:val="26"/>
-          <w:lang w:val="en-GB"/>
-        </w:rPr>
-        <w:t>ett</w:t>
-      </w:r>
-      <w:proofErr w:type="spellEnd"/>
-      <w:r>
-        <w:rPr>
-          <w:rFonts w:ascii="Georgia" w:hAnsi="Georgia" w:cs="Georgia"/>
-          <w:sz w:val="26"/>
-          <w:szCs w:val="26"/>
-          <w:lang w:val="en-GB"/>
-        </w:rPr>
-        <w:t xml:space="preserve"> problem </w:t>
       </w:r>
       <w:r>
         <w:rPr>
@@ -2034,7 +682,7 @@
           <w:szCs w:val="26"/>
           <w:lang w:val="en-GB"/>
         </w:rPr>
-        <w:t>Tredje</w:t>
+        <w:t>Fjärde</w:t>
       </w:r>
       <w:proofErr w:type="spellEnd"/>
       <w:r>
@@ -2094,7 +742,7 @@
           <w:szCs w:val="26"/>
           <w:lang w:val="en-GB"/>
         </w:rPr>
-        <w:t>resultatet</w:t>
+        <w:t>slutsatsen</w:t>
       </w:r>
       <w:proofErr w:type="spellEnd"/>
       <w:r>
@@ -2140,85 +788,173 @@
           <w:lang w:val="en-GB"/>
         </w:rPr>
       </w:pPr>
-      <w:proofErr w:type="spellStart"/>
-      <w:r>
-        <w:rPr>
-          <w:rFonts w:ascii="Georgia" w:hAnsi="Georgia" w:cs="Georgia"/>
-          <w:sz w:val="26"/>
-          <w:szCs w:val="26"/>
-          <w:lang w:val="en-GB"/>
-        </w:rPr>
-        <w:t>Fjärde</w:t>
-      </w:r>
-      <w:proofErr w:type="spellEnd"/>
-      <w:r>
-        <w:rPr>
-          <w:rFonts w:ascii="Georgia" w:hAnsi="Georgia" w:cs="Georgia"/>
-          <w:sz w:val="26"/>
-          <w:szCs w:val="26"/>
-          <w:lang w:val="en-GB"/>
-        </w:rPr>
-        <w:t xml:space="preserve"> </w:t>
-      </w:r>
-      <w:proofErr w:type="spellStart"/>
-      <w:r>
-        <w:rPr>
-          <w:rFonts w:ascii="Georgia" w:hAnsi="Georgia" w:cs="Georgia"/>
-          <w:sz w:val="26"/>
-          <w:szCs w:val="26"/>
-          <w:lang w:val="en-GB"/>
-        </w:rPr>
-        <w:t>meningen</w:t>
-      </w:r>
-      <w:proofErr w:type="spellEnd"/>
-      <w:r>
-        <w:rPr>
-          <w:rFonts w:ascii="Georgia" w:hAnsi="Georgia" w:cs="Georgia"/>
-          <w:sz w:val="26"/>
-          <w:szCs w:val="26"/>
-          <w:lang w:val="en-GB"/>
-        </w:rPr>
-        <w:t xml:space="preserve"> </w:t>
-      </w:r>
-      <w:proofErr w:type="spellStart"/>
-      <w:r>
-        <w:rPr>
-          <w:rFonts w:ascii="Georgia" w:hAnsi="Georgia" w:cs="Georgia"/>
-          <w:sz w:val="26"/>
-          <w:szCs w:val="26"/>
-          <w:lang w:val="en-GB"/>
-        </w:rPr>
-        <w:t>presenterar</w:t>
-      </w:r>
-      <w:proofErr w:type="spellEnd"/>
-      <w:r>
-        <w:rPr>
-          <w:rFonts w:ascii="Georgia" w:hAnsi="Georgia" w:cs="Georgia"/>
-          <w:sz w:val="26"/>
-          <w:szCs w:val="26"/>
-          <w:lang w:val="en-GB"/>
-        </w:rPr>
-        <w:t xml:space="preserve"> </w:t>
-      </w:r>
-      <w:proofErr w:type="spellStart"/>
-      <w:r>
-        <w:rPr>
-          <w:rFonts w:ascii="Georgia" w:hAnsi="Georgia" w:cs="Georgia"/>
-          <w:sz w:val="26"/>
-          <w:szCs w:val="26"/>
-          <w:lang w:val="en-GB"/>
-        </w:rPr>
-        <w:t>slutsatsen</w:t>
-      </w:r>
-      <w:proofErr w:type="spellEnd"/>
-      <w:r>
-        <w:rPr>
-          <w:rFonts w:ascii="Georgia" w:hAnsi="Georgia" w:cs="Georgia"/>
-          <w:sz w:val="26"/>
-          <w:szCs w:val="26"/>
-          <w:lang w:val="en-GB"/>
-        </w:rPr>
-        <w:t xml:space="preserve"> </w:t>
+      <w:bookmarkStart w:id="0" w:name="_GoBack"/>
+      <w:proofErr w:type="spellStart"/>
+      <w:r>
+        <w:rPr>
+          <w:rFonts w:ascii="MS Mincho" w:eastAsia="MS Mincho" w:hAnsi="MS Mincho" w:cs="MS Mincho"/>
+          <w:sz w:val="26"/>
+          <w:szCs w:val="26"/>
+          <w:lang w:val="en-GB"/>
+        </w:rPr>
+        <w:t>Glöm</w:t>
+      </w:r>
+      <w:proofErr w:type="spellEnd"/>
+      <w:r>
+        <w:rPr>
+          <w:rFonts w:ascii="MS Mincho" w:eastAsia="MS Mincho" w:hAnsi="MS Mincho" w:cs="MS Mincho"/>
+          <w:sz w:val="26"/>
+          <w:szCs w:val="26"/>
+          <w:lang w:val="en-GB"/>
+        </w:rPr>
+        <w:t xml:space="preserve"> </w:t>
+      </w:r>
+      <w:proofErr w:type="spellStart"/>
+      <w:r>
+        <w:rPr>
+          <w:rFonts w:ascii="MS Mincho" w:eastAsia="MS Mincho" w:hAnsi="MS Mincho" w:cs="MS Mincho"/>
+          <w:sz w:val="26"/>
+          <w:szCs w:val="26"/>
+          <w:lang w:val="en-GB"/>
+        </w:rPr>
+        <w:t>inte</w:t>
+      </w:r>
+      <w:proofErr w:type="spellEnd"/>
+      <w:r>
+        <w:rPr>
+          <w:rFonts w:ascii="MS Mincho" w:eastAsia="MS Mincho" w:hAnsi="MS Mincho" w:cs="MS Mincho"/>
+          <w:sz w:val="26"/>
+          <w:szCs w:val="26"/>
+          <w:lang w:val="en-GB"/>
+        </w:rPr>
+        <w:t xml:space="preserve"> </w:t>
+      </w:r>
+      <w:proofErr w:type="spellStart"/>
+      <w:r>
+        <w:rPr>
+          <w:rFonts w:ascii="MS Mincho" w:eastAsia="MS Mincho" w:hAnsi="MS Mincho" w:cs="MS Mincho"/>
+          <w:sz w:val="26"/>
+          <w:szCs w:val="26"/>
+          <w:lang w:val="en-GB"/>
+        </w:rPr>
+        <w:t>att</w:t>
+      </w:r>
+      <w:proofErr w:type="spellEnd"/>
+      <w:r>
+        <w:rPr>
+          <w:rFonts w:ascii="MS Mincho" w:eastAsia="MS Mincho" w:hAnsi="MS Mincho" w:cs="MS Mincho"/>
+          <w:sz w:val="26"/>
+          <w:szCs w:val="26"/>
+          <w:lang w:val="en-GB"/>
+        </w:rPr>
+        <w:t xml:space="preserve"> </w:t>
+      </w:r>
+      <w:proofErr w:type="spellStart"/>
+      <w:r>
+        <w:rPr>
+          <w:rFonts w:ascii="MS Mincho" w:eastAsia="MS Mincho" w:hAnsi="MS Mincho" w:cs="MS Mincho"/>
+          <w:sz w:val="26"/>
+          <w:szCs w:val="26"/>
+          <w:lang w:val="en-GB"/>
+        </w:rPr>
+        <w:t>nyckelorden</w:t>
+      </w:r>
+      <w:proofErr w:type="spellEnd"/>
+      <w:r>
+        <w:rPr>
+          <w:rFonts w:ascii="MS Mincho" w:eastAsia="MS Mincho" w:hAnsi="MS Mincho" w:cs="MS Mincho"/>
+          <w:sz w:val="26"/>
+          <w:szCs w:val="26"/>
+          <w:lang w:val="en-GB"/>
+        </w:rPr>
+        <w:t xml:space="preserve"> </w:t>
+      </w:r>
+      <w:proofErr w:type="spellStart"/>
+      <w:r>
+        <w:rPr>
+          <w:rFonts w:ascii="MS Mincho" w:eastAsia="MS Mincho" w:hAnsi="MS Mincho" w:cs="MS Mincho"/>
+          <w:sz w:val="26"/>
+          <w:szCs w:val="26"/>
+          <w:lang w:val="en-GB"/>
+        </w:rPr>
+        <w:t>ska</w:t>
+      </w:r>
+      <w:proofErr w:type="spellEnd"/>
+      <w:r>
+        <w:rPr>
+          <w:rFonts w:ascii="MS Mincho" w:eastAsia="MS Mincho" w:hAnsi="MS Mincho" w:cs="MS Mincho"/>
+          <w:sz w:val="26"/>
+          <w:szCs w:val="26"/>
+          <w:lang w:val="en-GB"/>
+        </w:rPr>
+        <w:t xml:space="preserve"> </w:t>
+      </w:r>
+      <w:proofErr w:type="spellStart"/>
+      <w:r>
+        <w:rPr>
+          <w:rFonts w:ascii="MS Mincho" w:eastAsia="MS Mincho" w:hAnsi="MS Mincho" w:cs="MS Mincho"/>
+          <w:sz w:val="26"/>
+          <w:szCs w:val="26"/>
+          <w:lang w:val="en-GB"/>
+        </w:rPr>
+        <w:t>ingå</w:t>
+      </w:r>
+      <w:proofErr w:type="spellEnd"/>
+      <w:r>
+        <w:rPr>
+          <w:rFonts w:ascii="MS Mincho" w:eastAsia="MS Mincho" w:hAnsi="MS Mincho" w:cs="MS Mincho"/>
+          <w:sz w:val="26"/>
+          <w:szCs w:val="26"/>
+          <w:lang w:val="en-GB"/>
+        </w:rPr>
+        <w:t xml:space="preserve"> </w:t>
+      </w:r>
+      <w:proofErr w:type="spellStart"/>
+      <w:r>
+        <w:rPr>
+          <w:rFonts w:ascii="MS Mincho" w:eastAsia="MS Mincho" w:hAnsi="MS Mincho" w:cs="MS Mincho"/>
+          <w:sz w:val="26"/>
+          <w:szCs w:val="26"/>
+          <w:lang w:val="en-GB"/>
+        </w:rPr>
+        <w:t>i</w:t>
+      </w:r>
+      <w:proofErr w:type="spellEnd"/>
+      <w:r>
+        <w:rPr>
+          <w:rFonts w:ascii="MS Mincho" w:eastAsia="MS Mincho" w:hAnsi="MS Mincho" w:cs="MS Mincho"/>
+          <w:sz w:val="26"/>
+          <w:szCs w:val="26"/>
+          <w:lang w:val="en-GB"/>
+        </w:rPr>
+        <w:t xml:space="preserve"> Abstract</w:t>
+      </w:r>
+    </w:p>
+    <w:bookmarkEnd w:id="0"/>
+    <w:p>
+      <w:pPr>
+        <w:widowControl w:val="0"/>
+        <w:tabs>
+          <w:tab w:val="left" w:pos="220"/>
+          <w:tab w:val="left" w:pos="720"/>
+        </w:tabs>
+        <w:autoSpaceDE w:val="0"/>
+        <w:autoSpaceDN w:val="0"/>
+        <w:adjustRightInd w:val="0"/>
+        <w:spacing w:after="266" w:line="300" w:lineRule="atLeast"/>
+        <w:rPr>
+          <w:rFonts w:ascii="MS Mincho" w:eastAsia="MS Mincho" w:hAnsi="MS Mincho" w:cs="MS Mincho"/>
+          <w:sz w:val="26"/>
+          <w:szCs w:val="26"/>
+          <w:lang w:val="en-GB"/>
+        </w:rPr>
+      </w:pPr>
+      <w:r>
+        <w:rPr>
+          <w:rStyle w:val="Rubrik1Char"/>
+          <w:lang w:val="en-GB"/>
+        </w:rPr>
+        <w:t>Keywords</w:t>
       </w:r>
       <w:r>
         <w:rPr>
@@ -2243,42 +979,6 @@
         <w:adjustRightInd w:val="0"/>
         <w:spacing w:after="266" w:line="300" w:lineRule="atLeast"/>
         <w:rPr>
-          <w:rFonts w:ascii="MS Mincho" w:eastAsia="MS Mincho" w:hAnsi="MS Mincho" w:cs="MS Mincho"/>
-          <w:sz w:val="26"/>
-          <w:szCs w:val="26"/>
-          <w:lang w:val="en-GB"/>
-        </w:rPr>
-      </w:pPr>
-      <w:r>
-        <w:rPr>
-          <w:rStyle w:val="Rubrik1Char"/>
-          <w:lang w:val="en-GB"/>
-        </w:rPr>
-        <w:t>Keywords</w:t>
-      </w:r>
-      <w:r>
-        <w:rPr>
-          <w:rFonts w:ascii="MS Mincho" w:eastAsia="MS Mincho" w:hAnsi="MS Mincho" w:cs="MS Mincho"/>
-          <w:sz w:val="26"/>
-          <w:szCs w:val="26"/>
-          <w:lang w:val="en-GB"/>
-        </w:rPr>
-        <w:t> -</w:t>
-      </w:r>
-    </w:p>
-    <w:p>
-      <w:pPr>
-        <w:widowControl w:val="0"/>
-        <w:tabs>
-          <w:tab w:val="left" w:pos="220"/>
-          <w:tab w:val="left" w:pos="720"/>
-        </w:tabs>
-        <w:autoSpaceDE w:val="0"/>
-        <w:autoSpaceDN w:val="0"/>
-        <w:adjustRightInd w:val="0"/>
-        <w:spacing w:after="266" w:line="300" w:lineRule="atLeast"/>
-        <w:rPr>
           <w:rFonts w:ascii="Times" w:hAnsi="Times" w:cs="Times"/>
           <w:sz w:val="26"/>
           <w:szCs w:val="26"/>
@@ -2411,8 +1111,6 @@
         <w:t>  </w:t>
       </w:r>
-      <w:bookmarkStart w:id="0" w:name="_GoBack"/>
-      <w:bookmarkEnd w:id="0"/>
     </w:p>
     <w:p>
       <w:pPr>

</xml_diff>